<commit_message>
Design improvements and reset pass feature enrolled
</commit_message>
<xml_diff>
--- a/Thesis/Raw report (Autosaved).docx
+++ b/Thesis/Raw report (Autosaved).docx
@@ -302,74 +302,110 @@
       </w:pPr>
     </w:p>
     <w:p>
-      <w:r>
-        <w:t xml:space="preserve"> The study will use existing data available over the internet</w:t>
-      </w:r>
-      <w:r>
-        <w:t xml:space="preserve"> to collect data on </w:t>
-      </w:r>
-      <w:r>
-        <w:t xml:space="preserve">different home plants. </w:t>
-      </w:r>
-      <w:r>
-        <w:t>The data will be analyze</w:t>
-      </w:r>
-      <w:r>
-        <w:t>d using Statistical techniques</w:t>
-      </w:r>
-      <w:r>
-        <w:t xml:space="preserve"> to investigate the relationship between </w:t>
-      </w:r>
-      <w:r>
-        <w:t>v</w:t>
-      </w:r>
-      <w:r>
-        <w:t>ariables of interest.</w:t>
-      </w:r>
-    </w:p>
-    <w:p>
-      <w:r>
+      <w:pPr>
+        <w:rPr>
+          <w:sz w:val="24"/>
+          <w:szCs w:val="22"/>
+        </w:rPr>
+      </w:pPr>
+      <w:r>
+        <w:rPr>
+          <w:sz w:val="24"/>
+          <w:szCs w:val="22"/>
+        </w:rPr>
+        <w:t xml:space="preserve"> The study will use existing data available over the internet to collect data on different home plants. The data will be analyzed using Statistical techniques to investigate the relationship between variables of interest.</w:t>
+      </w:r>
+    </w:p>
+    <w:p>
+      <w:pPr>
+        <w:rPr>
+          <w:sz w:val="24"/>
+          <w:szCs w:val="22"/>
+        </w:rPr>
+      </w:pPr>
+      <w:r>
+        <w:rPr>
+          <w:sz w:val="24"/>
+          <w:szCs w:val="22"/>
+        </w:rPr>
         <w:t>Data collection will involve data collection methods such as web scraping</w:t>
       </w:r>
       <w:r>
+        <w:rPr>
+          <w:sz w:val="24"/>
+          <w:szCs w:val="22"/>
+        </w:rPr>
         <w:t xml:space="preserve">. Data analysis will be </w:t>
       </w:r>
       <w:r>
+        <w:rPr>
+          <w:sz w:val="24"/>
+          <w:szCs w:val="22"/>
+        </w:rPr>
         <w:t>done on it using python and other data analysis tools</w:t>
       </w:r>
       <w:r>
+        <w:rPr>
+          <w:sz w:val="24"/>
+          <w:szCs w:val="22"/>
+        </w:rPr>
         <w:t>.</w:t>
       </w:r>
     </w:p>
     <w:p>
-      <w:r>
+      <w:pPr>
+        <w:rPr>
+          <w:sz w:val="24"/>
+          <w:szCs w:val="22"/>
+        </w:rPr>
+      </w:pPr>
+      <w:r>
+        <w:rPr>
+          <w:sz w:val="24"/>
+          <w:szCs w:val="22"/>
+        </w:rPr>
         <w:t xml:space="preserve">Potential challenges that may arise during the </w:t>
       </w:r>
       <w:r>
-        <w:t>study</w:t>
-      </w:r>
-      <w:r>
-        <w:t>,</w:t>
-      </w:r>
-      <w:r>
-        <w:t xml:space="preserve"> </w:t>
-      </w:r>
-      <w:r>
-        <w:t>which</w:t>
-      </w:r>
-      <w:r>
+        <w:rPr>
+          <w:sz w:val="24"/>
+          <w:szCs w:val="22"/>
+        </w:rPr>
+        <w:t>study, which</w:t>
+      </w:r>
+      <w:r>
+        <w:rPr>
+          <w:sz w:val="24"/>
+          <w:szCs w:val="22"/>
+        </w:rPr>
         <w:t xml:space="preserve"> will be addressed by </w:t>
       </w:r>
       <w:r>
+        <w:rPr>
+          <w:sz w:val="24"/>
+          <w:szCs w:val="22"/>
+        </w:rPr>
         <w:t>different s</w:t>
       </w:r>
       <w:r>
+        <w:rPr>
+          <w:sz w:val="24"/>
+          <w:szCs w:val="22"/>
+        </w:rPr>
         <w:t xml:space="preserve">trategies to address challenges. Ethical considerations </w:t>
       </w:r>
       <w:r>
+        <w:rPr>
+          <w:sz w:val="24"/>
+          <w:szCs w:val="22"/>
+        </w:rPr>
         <w:t xml:space="preserve">will be addressed by obtaining </w:t>
       </w:r>
       <w:r>
+        <w:rPr>
+          <w:sz w:val="24"/>
+          <w:szCs w:val="22"/>
+        </w:rPr>
         <w:t>Ethical approval and obtaining informed consent from all participants.</w:t>
       </w:r>
     </w:p>

</xml_diff>